<commit_message>
Added more to Project Proposal
</commit_message>
<xml_diff>
--- a/CSCE 462 Project Proposal.docx
+++ b/CSCE 462 Project Proposal.docx
@@ -354,27 +354,7 @@
           <w:szCs w:val="24"/>
           <w:lang w:val="en-US"/>
         </w:rPr>
-        <w:t xml:space="preserve"> The idea for the </w:t>
-      </w:r>
-      <w:proofErr w:type="spellStart"/>
-      <w:r>
-        <w:rPr>
-          <w:rFonts w:ascii="Cambria" w:hAnsi="Cambria"/>
-          <w:sz w:val="24"/>
-          <w:szCs w:val="24"/>
-          <w:lang w:val="en-US"/>
-        </w:rPr>
-        <w:t>AutoSpiel</w:t>
-      </w:r>
-      <w:proofErr w:type="spellEnd"/>
-      <w:r>
-        <w:rPr>
-          <w:rFonts w:ascii="Cambria" w:hAnsi="Cambria"/>
-          <w:sz w:val="24"/>
-          <w:szCs w:val="24"/>
-          <w:lang w:val="en-US"/>
-        </w:rPr>
-        <w:t xml:space="preserve"> was thought up because none of our team members know how to play a glockenspiel but would like to listen to one. To that end, we would like to design a player for a glockenspiel so that we would be able to load a USB thumb drive full of MIDI files and play the music automatically on the Glockenspiel.</w:t>
+        <w:t xml:space="preserve"> The idea for the AutoSpiel was thought up because none of our team members know how to play a glockenspiel but would like to listen to one. To that end, we would like to design a player for a glockenspiel so that we would be able to load a USB thumb drive full of MIDI files and play the music automatically on the Glockenspiel.</w:t>
       </w:r>
       <w:r>
         <w:rPr>
@@ -587,29 +567,7 @@
           <w:szCs w:val="24"/>
           <w:lang w:val="en-US"/>
         </w:rPr>
-        <w:t xml:space="preserve">Give the </w:t>
-      </w:r>
-      <w:proofErr w:type="spellStart"/>
-      <w:r>
-        <w:rPr>
-          <w:rFonts w:ascii="Cambria" w:hAnsi="Cambria"/>
-          <w:color w:val="000000"/>
-          <w:sz w:val="24"/>
-          <w:szCs w:val="24"/>
-          <w:lang w:val="en-US"/>
-        </w:rPr>
-        <w:t>AutoSpiel</w:t>
-      </w:r>
-      <w:proofErr w:type="spellEnd"/>
-      <w:r>
-        <w:rPr>
-          <w:rFonts w:ascii="Cambria" w:hAnsi="Cambria"/>
-          <w:color w:val="000000"/>
-          <w:sz w:val="24"/>
-          <w:szCs w:val="24"/>
-          <w:lang w:val="en-US"/>
-        </w:rPr>
-        <w:t xml:space="preserve"> functionality to pause/play and skip/replay songs</w:t>
+        <w:t>Give the AutoSpiel functionality to pause/play and skip/replay songs</w:t>
       </w:r>
     </w:p>
     <w:p>
@@ -1260,8 +1218,6 @@
                 <w:lang w:val="en-US"/>
               </w:rPr>
             </w:pPr>
-            <w:bookmarkStart w:id="0" w:name="_GoBack"/>
-            <w:bookmarkEnd w:id="0"/>
             <w:r>
               <w:rPr>
                 <w:rFonts w:eastAsia="Times New Roman"/>
@@ -2218,20 +2174,8 @@
                 <w:szCs w:val="24"/>
                 <w:lang w:val="en-US"/>
               </w:rPr>
-              <w:t xml:space="preserve">100 </w:t>
-            </w:r>
-            <w:proofErr w:type="spellStart"/>
-            <w:r>
-              <w:rPr>
-                <w:rFonts w:eastAsia="Times New Roman"/>
-                <w:color w:val="000000"/>
-                <w:sz w:val="24"/>
-                <w:szCs w:val="24"/>
-                <w:lang w:val="en-US"/>
-              </w:rPr>
-              <w:t>ft</w:t>
-            </w:r>
-            <w:proofErr w:type="spellEnd"/>
+              <w:t>100 ft</w:t>
+            </w:r>
           </w:p>
         </w:tc>
         <w:tc>
@@ -3161,12 +3105,63 @@
           <w:lang w:val="en-US"/>
         </w:rPr>
       </w:pPr>
+    </w:p>
+    <w:p>
+      <w:pPr>
+        <w:ind w:right="459"/>
+        <w:rPr>
+          <w:rFonts w:ascii="Cambria" w:hAnsi="Cambria"/>
+          <w:b/>
+          <w:lang w:val="en-US"/>
+        </w:rPr>
+      </w:pPr>
+    </w:p>
+    <w:p>
+      <w:pPr>
+        <w:ind w:right="459"/>
+        <w:rPr>
+          <w:rFonts w:ascii="Cambria" w:hAnsi="Cambria"/>
+          <w:b/>
+          <w:lang w:val="en-US"/>
+        </w:rPr>
+      </w:pPr>
+    </w:p>
+    <w:p>
+      <w:pPr>
+        <w:ind w:right="459"/>
+        <w:rPr>
+          <w:rFonts w:ascii="Cambria" w:hAnsi="Cambria"/>
+          <w:b/>
+          <w:lang w:val="en-US"/>
+        </w:rPr>
+      </w:pPr>
+    </w:p>
+    <w:p>
+      <w:pPr>
+        <w:ind w:right="459"/>
+        <w:rPr>
+          <w:rFonts w:ascii="Cambria" w:hAnsi="Cambria"/>
+          <w:b/>
+          <w:lang w:val="en-US"/>
+        </w:rPr>
+      </w:pPr>
+    </w:p>
+    <w:p>
+      <w:pPr>
+        <w:ind w:right="459"/>
+        <w:rPr>
+          <w:rFonts w:ascii="Cambria" w:hAnsi="Cambria"/>
+          <w:b/>
+          <w:lang w:val="en-US"/>
+        </w:rPr>
+      </w:pPr>
       <w:r>
         <w:rPr>
           <w:rFonts w:ascii="Cambria" w:hAnsi="Cambria"/>
           <w:b/>
           <w:lang w:val="en-US"/>
         </w:rPr>
+        <w:lastRenderedPageBreak/>
         <w:t xml:space="preserve">Approval Signatures </w:t>
       </w:r>
       <w:r>
@@ -3177,6 +3172,16 @@
         </w:rPr>
         <w:br/>
       </w:r>
+    </w:p>
+    <w:p>
+      <w:pPr>
+        <w:ind w:right="459"/>
+        <w:rPr>
+          <w:rFonts w:ascii="Cambria" w:hAnsi="Cambria"/>
+          <w:b/>
+          <w:lang w:val="en-US"/>
+        </w:rPr>
+      </w:pPr>
     </w:p>
     <w:tbl>
       <w:tblPr>
@@ -3313,11 +3318,19 @@
             </w:pPr>
             <w:r>
               <w:rPr>
+                <w:rFonts w:ascii="Cambria" w:eastAsia="Times New Roman" w:hAnsi="Cambria"/>
+                <w:sz w:val="20"/>
+                <w:szCs w:val="20"/>
+              </w:rPr>
+              <w:t>Jyh Liu</w:t>
+            </w:r>
+            <w:r>
+              <w:rPr>
                 <w:rFonts w:ascii="Cambria" w:hAnsi="Cambria"/>
                 <w:sz w:val="20"/>
                 <w:lang w:val="en-US"/>
               </w:rPr>
-              <w:t xml:space="preserve">[Name], Project </w:t>
+              <w:t xml:space="preserve">, Project </w:t>
             </w:r>
             <w:r>
               <w:rPr>
@@ -3373,8 +3386,18 @@
                 <w:sz w:val="20"/>
                 <w:lang w:val="en-US"/>
               </w:rPr>
-              <w:t>[Name], Project Sponsor</w:t>
-            </w:r>
+              <w:t>Jonathan Westerfield, Team Member/P</w:t>
+            </w:r>
+            <w:r>
+              <w:rPr>
+                <w:rFonts w:ascii="Cambria" w:hAnsi="Cambria"/>
+                <w:sz w:val="20"/>
+                <w:lang w:val="en-US"/>
+              </w:rPr>
+              <w:t>roject Manager</w:t>
+            </w:r>
+            <w:bookmarkStart w:id="0" w:name="_GoBack"/>
+            <w:bookmarkEnd w:id="0"/>
           </w:p>
         </w:tc>
         <w:tc>
@@ -3420,7 +3443,101 @@
                 <w:sz w:val="20"/>
                 <w:lang w:val="en-US"/>
               </w:rPr>
-              <w:t>[Name], Project Manager</w:t>
+              <w:t>Alejandra Sandoval, Team Member</w:t>
+            </w:r>
+          </w:p>
+        </w:tc>
+      </w:tr>
+    </w:tbl>
+    <w:p>
+      <w:pPr>
+        <w:ind w:right="459"/>
+        <w:rPr>
+          <w:rFonts w:ascii="Cambria" w:hAnsi="Cambria"/>
+          <w:b/>
+          <w:lang w:val="en-US"/>
+        </w:rPr>
+      </w:pPr>
+    </w:p>
+    <w:p>
+      <w:pPr>
+        <w:ind w:right="459"/>
+        <w:rPr>
+          <w:rFonts w:ascii="Cambria" w:hAnsi="Cambria"/>
+          <w:b/>
+          <w:lang w:val="en-US"/>
+        </w:rPr>
+      </w:pPr>
+    </w:p>
+    <w:tbl>
+      <w:tblPr>
+        <w:tblW w:w="0" w:type="auto"/>
+        <w:jc w:val="center"/>
+        <w:tblBorders>
+          <w:insideH w:val="single" w:sz="4" w:space="0" w:color="auto"/>
+        </w:tblBorders>
+        <w:tblLook w:val="04A0" w:firstRow="1" w:lastRow="0" w:firstColumn="1" w:lastColumn="0" w:noHBand="0" w:noVBand="1"/>
+      </w:tblPr>
+      <w:tblGrid>
+        <w:gridCol w:w="2801"/>
+      </w:tblGrid>
+      <w:tr>
+        <w:trPr>
+          <w:jc w:val="center"/>
+        </w:trPr>
+        <w:tc>
+          <w:tcPr>
+            <w:tcW w:w="2801" w:type="dxa"/>
+            <w:shd w:val="clear" w:color="auto" w:fill="auto"/>
+          </w:tcPr>
+          <w:p>
+            <w:pPr>
+              <w:spacing w:after="0" w:line="240" w:lineRule="auto"/>
+              <w:ind w:right="459"/>
+              <w:rPr>
+                <w:rFonts w:ascii="Cambria" w:hAnsi="Cambria"/>
+                <w:sz w:val="20"/>
+                <w:lang w:val="en-US"/>
+              </w:rPr>
+            </w:pPr>
+          </w:p>
+        </w:tc>
+      </w:tr>
+      <w:tr>
+        <w:trPr>
+          <w:jc w:val="center"/>
+        </w:trPr>
+        <w:tc>
+          <w:tcPr>
+            <w:tcW w:w="2801" w:type="dxa"/>
+            <w:shd w:val="clear" w:color="auto" w:fill="auto"/>
+          </w:tcPr>
+          <w:p>
+            <w:pPr>
+              <w:spacing w:after="0" w:line="240" w:lineRule="auto"/>
+              <w:ind w:right="459"/>
+              <w:jc w:val="center"/>
+              <w:rPr>
+                <w:rFonts w:ascii="Cambria" w:hAnsi="Cambria"/>
+                <w:sz w:val="20"/>
+                <w:lang w:val="en-US"/>
+              </w:rPr>
+            </w:pPr>
+            <w:r>
+              <w:rPr>
+                <w:rFonts w:ascii="Cambria" w:hAnsi="Cambria"/>
+                <w:sz w:val="20"/>
+                <w:lang w:val="en-US"/>
+              </w:rPr>
+              <w:t>Kenneth Obkirchner</w:t>
+            </w:r>
+            <w:r>
+              <w:rPr>
+                <w:rFonts w:ascii="Cambria" w:hAnsi="Cambria"/>
+                <w:sz w:val="20"/>
+                <w:lang w:val="en-US"/>
+              </w:rPr>
+              <w:t>, Team Member</w:t>
             </w:r>
           </w:p>
         </w:tc>
@@ -3575,7 +3692,7 @@
   <w:abstractNum w:abstractNumId="0">
     <w:nsid w:val="FFFFFF1D"/>
     <w:multiLevelType w:val="multilevel"/>
-    <w:tmpl w:val="A192E5F0"/>
+    <w:tmpl w:val="3E7A3F5A"/>
     <w:lvl w:ilvl="0">
       <w:start w:val="1"/>
       <w:numFmt w:val="bullet"/>

</xml_diff>

<commit_message>
Cleaned up project proposal
</commit_message>
<xml_diff>
--- a/CSCE 462 Project Proposal.docx
+++ b/CSCE 462 Project Proposal.docx
@@ -195,6 +195,37 @@
           <w:szCs w:val="36"/>
         </w:rPr>
       </w:pPr>
+    </w:p>
+    <w:p>
+      <w:pPr>
+        <w:pStyle w:val="ListParagraph"/>
+        <w:ind w:left="-540"/>
+        <w:jc w:val="center"/>
+        <w:rPr>
+          <w:rFonts w:ascii="Cambria" w:hAnsi="Cambria"/>
+          <w:sz w:val="36"/>
+          <w:szCs w:val="36"/>
+          <w:lang w:val="en-US"/>
+        </w:rPr>
+      </w:pPr>
+      <w:r>
+        <w:rPr>
+          <w:rFonts w:ascii="Cambria" w:hAnsi="Cambria"/>
+          <w:sz w:val="36"/>
+          <w:szCs w:val="36"/>
+          <w:lang w:val="en-US"/>
+        </w:rPr>
+        <w:t xml:space="preserve"> Team </w:t>
+      </w:r>
+      <w:r>
+        <w:rPr>
+          <w:rFonts w:ascii="Cambria" w:hAnsi="Cambria"/>
+          <w:sz w:val="36"/>
+          <w:szCs w:val="36"/>
+          <w:lang w:val="en-US"/>
+        </w:rPr>
+        <w:t>Harmonic Dissonance</w:t>
+      </w:r>
     </w:p>
     <w:p>
       <w:pPr>
@@ -356,8 +387,6 @@
     </w:p>
     <w:p>
       <w:pPr>
-        <w:pStyle w:val="ListParagraph"/>
-        <w:ind w:left="-540"/>
         <w:rPr>
           <w:rFonts w:ascii="Cambria" w:hAnsi="Cambria"/>
           <w:sz w:val="36"/>
@@ -367,8 +396,6 @@
     </w:p>
     <w:p>
       <w:pPr>
-        <w:pStyle w:val="ListParagraph"/>
-        <w:ind w:left="-540"/>
         <w:rPr>
           <w:rFonts w:ascii="Cambria" w:hAnsi="Cambria"/>
           <w:sz w:val="36"/>
@@ -411,52 +438,6 @@
     </w:p>
     <w:p>
       <w:pPr>
-        <w:pStyle w:val="ListParagraph"/>
-        <w:ind w:left="-540"/>
-        <w:rPr>
-          <w:rFonts w:ascii="Cambria" w:hAnsi="Cambria"/>
-          <w:sz w:val="36"/>
-          <w:szCs w:val="36"/>
-        </w:rPr>
-      </w:pPr>
-    </w:p>
-    <w:p>
-      <w:pPr>
-        <w:pStyle w:val="ListParagraph"/>
-        <w:ind w:left="-540"/>
-        <w:rPr>
-          <w:rFonts w:ascii="Cambria" w:hAnsi="Cambria"/>
-          <w:sz w:val="36"/>
-          <w:szCs w:val="36"/>
-        </w:rPr>
-      </w:pPr>
-    </w:p>
-    <w:p>
-      <w:pPr>
-        <w:pStyle w:val="ListParagraph"/>
-        <w:ind w:left="-540"/>
-        <w:rPr>
-          <w:rFonts w:ascii="Cambria" w:hAnsi="Cambria"/>
-          <w:sz w:val="36"/>
-          <w:szCs w:val="36"/>
-        </w:rPr>
-      </w:pPr>
-    </w:p>
-    <w:p>
-      <w:pPr>
-        <w:pStyle w:val="ListParagraph"/>
-        <w:ind w:left="-540"/>
-        <w:rPr>
-          <w:rFonts w:ascii="Cambria" w:hAnsi="Cambria"/>
-          <w:sz w:val="36"/>
-          <w:szCs w:val="36"/>
-        </w:rPr>
-      </w:pPr>
-    </w:p>
-    <w:p>
-      <w:pPr>
-        <w:pStyle w:val="ListParagraph"/>
-        <w:ind w:left="-540"/>
         <w:rPr>
           <w:rFonts w:ascii="Cambria" w:hAnsi="Cambria"/>
           <w:sz w:val="36"/>
@@ -1263,41 +1244,15 @@
     </w:p>
     <w:p>
       <w:pPr>
-        <w:pStyle w:val="ListParagraph"/>
-        <w:ind w:left="-540"/>
-        <w:rPr>
-          <w:rFonts w:ascii="Cambria" w:hAnsi="Cambria"/>
-          <w:szCs w:val="24"/>
-          <w:lang w:val="en-US"/>
-        </w:rPr>
-      </w:pPr>
-    </w:p>
-    <w:p>
-      <w:pPr>
-        <w:pStyle w:val="ListParagraph"/>
-        <w:ind w:left="-540"/>
-        <w:rPr>
-          <w:rFonts w:ascii="Cambria" w:hAnsi="Cambria"/>
-          <w:szCs w:val="24"/>
-          <w:lang w:val="en-US"/>
-        </w:rPr>
-      </w:pPr>
-    </w:p>
-    <w:p>
-      <w:pPr>
-        <w:pStyle w:val="ListParagraph"/>
-        <w:ind w:left="-540"/>
-        <w:rPr>
-          <w:rFonts w:ascii="Cambria" w:hAnsi="Cambria"/>
-          <w:szCs w:val="24"/>
-          <w:lang w:val="en-US"/>
-        </w:rPr>
-      </w:pPr>
-    </w:p>
-    <w:p>
-      <w:pPr>
-        <w:pStyle w:val="ListParagraph"/>
-        <w:ind w:left="-540"/>
+        <w:rPr>
+          <w:rFonts w:ascii="Cambria" w:hAnsi="Cambria"/>
+          <w:szCs w:val="24"/>
+          <w:lang w:val="en-US"/>
+        </w:rPr>
+      </w:pPr>
+    </w:p>
+    <w:p>
+      <w:pPr>
         <w:rPr>
           <w:rFonts w:ascii="Cambria" w:hAnsi="Cambria"/>
           <w:szCs w:val="24"/>
@@ -2709,7 +2664,25 @@
                 <w:szCs w:val="24"/>
                 <w:lang w:val="en-US"/>
               </w:rPr>
-              <w:t>$3.79 (x10)</w:t>
+              <w:t>$3.79 (x10</w:t>
+            </w:r>
+            <w:r>
+              <w:rPr>
+                <w:rFonts w:ascii="Cambria" w:hAnsi="Cambria"/>
+                <w:sz w:val="24"/>
+                <w:szCs w:val="24"/>
+                <w:lang w:val="en-US"/>
+              </w:rPr>
+              <w:t xml:space="preserve"> pcs</w:t>
+            </w:r>
+            <w:r>
+              <w:rPr>
+                <w:rFonts w:ascii="Cambria" w:hAnsi="Cambria"/>
+                <w:sz w:val="24"/>
+                <w:szCs w:val="24"/>
+                <w:lang w:val="en-US"/>
+              </w:rPr>
+              <w:t>)</w:t>
             </w:r>
           </w:p>
         </w:tc>
@@ -2915,7 +2888,43 @@
                 <w:szCs w:val="24"/>
                 <w:lang w:val="en-US"/>
               </w:rPr>
-              <w:t>1 2x8ft board</w:t>
+              <w:t>1 2x8</w:t>
+            </w:r>
+            <w:r>
+              <w:rPr>
+                <w:rFonts w:ascii="Cambria" w:hAnsi="Cambria"/>
+                <w:sz w:val="24"/>
+                <w:szCs w:val="24"/>
+                <w:lang w:val="en-US"/>
+              </w:rPr>
+              <w:t xml:space="preserve"> </w:t>
+            </w:r>
+            <w:r>
+              <w:rPr>
+                <w:rFonts w:ascii="Cambria" w:hAnsi="Cambria"/>
+                <w:sz w:val="24"/>
+                <w:szCs w:val="24"/>
+                <w:lang w:val="en-US"/>
+              </w:rPr>
+              <w:t>ft</w:t>
+            </w:r>
+            <w:r>
+              <w:rPr>
+                <w:rFonts w:ascii="Cambria" w:hAnsi="Cambria"/>
+                <w:sz w:val="24"/>
+                <w:szCs w:val="24"/>
+                <w:lang w:val="en-US"/>
+              </w:rPr>
+              <w:t>.</w:t>
+            </w:r>
+            <w:r>
+              <w:rPr>
+                <w:rFonts w:ascii="Cambria" w:hAnsi="Cambria"/>
+                <w:sz w:val="24"/>
+                <w:szCs w:val="24"/>
+                <w:lang w:val="en-US"/>
+              </w:rPr>
+              <w:t xml:space="preserve"> board</w:t>
             </w:r>
           </w:p>
         </w:tc>
@@ -3032,7 +3041,43 @@
                 <w:szCs w:val="24"/>
                 <w:lang w:val="en-US"/>
               </w:rPr>
-              <w:t>1 1/2x36in bar</w:t>
+              <w:t>1 1/2x36</w:t>
+            </w:r>
+            <w:r>
+              <w:rPr>
+                <w:rFonts w:ascii="Cambria" w:hAnsi="Cambria"/>
+                <w:sz w:val="24"/>
+                <w:szCs w:val="24"/>
+                <w:lang w:val="en-US"/>
+              </w:rPr>
+              <w:t xml:space="preserve"> </w:t>
+            </w:r>
+            <w:r>
+              <w:rPr>
+                <w:rFonts w:ascii="Cambria" w:hAnsi="Cambria"/>
+                <w:sz w:val="24"/>
+                <w:szCs w:val="24"/>
+                <w:lang w:val="en-US"/>
+              </w:rPr>
+              <w:t>in</w:t>
+            </w:r>
+            <w:r>
+              <w:rPr>
+                <w:rFonts w:ascii="Cambria" w:hAnsi="Cambria"/>
+                <w:sz w:val="24"/>
+                <w:szCs w:val="24"/>
+                <w:lang w:val="en-US"/>
+              </w:rPr>
+              <w:t>.</w:t>
+            </w:r>
+            <w:r>
+              <w:rPr>
+                <w:rFonts w:ascii="Cambria" w:hAnsi="Cambria"/>
+                <w:sz w:val="24"/>
+                <w:szCs w:val="24"/>
+                <w:lang w:val="en-US"/>
+              </w:rPr>
+              <w:t xml:space="preserve"> bar</w:t>
             </w:r>
           </w:p>
         </w:tc>
@@ -3268,6 +3313,15 @@
               </w:rPr>
               <w:t>100 ft</w:t>
             </w:r>
+            <w:r>
+              <w:rPr>
+                <w:rFonts w:ascii="Cambria" w:hAnsi="Cambria"/>
+                <w:sz w:val="24"/>
+                <w:szCs w:val="24"/>
+                <w:lang w:val="en-US"/>
+              </w:rPr>
+              <w:t>.</w:t>
+            </w:r>
           </w:p>
         </w:tc>
         <w:tc>
@@ -3550,6 +3604,17 @@
               </w:rPr>
               <w:t>$1.50</w:t>
             </w:r>
+            <w:r>
+              <w:rPr>
+                <w:rFonts w:ascii="Cambria" w:hAnsi="Cambria"/>
+                <w:sz w:val="24"/>
+                <w:szCs w:val="24"/>
+                <w:lang w:val="en-US"/>
+              </w:rPr>
+              <w:t xml:space="preserve"> (x40 pcs)</w:t>
+            </w:r>
+            <w:bookmarkStart w:id="0" w:name="_GoBack"/>
+            <w:bookmarkEnd w:id="0"/>
           </w:p>
         </w:tc>
         <w:tc>
@@ -4236,20 +4301,12 @@
       <w:r>
         <w:rPr>
           <w:rFonts w:ascii="Cambria" w:hAnsi="Cambria"/>
-          <w:szCs w:val="24"/>
-          <w:lang w:val="en-US"/>
-        </w:rPr>
-        <w:lastRenderedPageBreak/>
-        <w:br/>
-      </w:r>
-      <w:r>
-        <w:rPr>
-          <w:rFonts w:ascii="Cambria" w:hAnsi="Cambria"/>
           <w:b/>
           <w:sz w:val="28"/>
           <w:szCs w:val="28"/>
           <w:lang w:val="en-US"/>
         </w:rPr>
+        <w:lastRenderedPageBreak/>
         <w:t>Monitoring and Evaluation</w:t>
       </w:r>
       <w:r>
@@ -4267,24 +4324,6 @@
           <w:lang w:val="en-US"/>
         </w:rPr>
         <w:br/>
-      </w:r>
-      <w:r>
-        <w:rPr>
-          <w:rFonts w:ascii="Cambria" w:hAnsi="Cambria"/>
-          <w:sz w:val="24"/>
-          <w:szCs w:val="24"/>
-          <w:lang w:val="en-US"/>
-        </w:rPr>
-        <w:t>[Describe how progress will be evaluated throughout and at the end of the project. Formulate clear indicators for objectives and result.]</w:t>
-      </w:r>
-      <w:r>
-        <w:rPr>
-          <w:rFonts w:ascii="Cambria" w:hAnsi="Cambria"/>
-          <w:sz w:val="24"/>
-          <w:szCs w:val="24"/>
-          <w:lang w:val="en-US"/>
-        </w:rPr>
-        <w:t xml:space="preserve"> </w:t>
       </w:r>
       <w:r>
         <w:rPr>
@@ -4446,33 +4485,26 @@
         </w:rPr>
         <w:t xml:space="preserve">a GitHub repo under the URL: </w:t>
       </w:r>
-      <w:r>
-        <w:rPr>
-          <w:rFonts w:ascii="Cambria" w:hAnsi="Cambria"/>
-          <w:sz w:val="24"/>
-          <w:szCs w:val="24"/>
-          <w:lang w:val="en-US"/>
-        </w:rPr>
-        <w:t>https://github.com/JonathanGWesterfield/CSCE462</w:t>
-      </w:r>
-    </w:p>
-    <w:p>
-      <w:pPr>
-        <w:pStyle w:val="ListParagraph"/>
-        <w:ind w:left="-540"/>
-        <w:rPr>
-          <w:rFonts w:ascii="Cambria" w:hAnsi="Cambria"/>
-          <w:szCs w:val="24"/>
-          <w:lang w:val="en-US"/>
-        </w:rPr>
-      </w:pPr>
-    </w:p>
-    <w:p>
-      <w:pPr>
-        <w:pStyle w:val="ListParagraph"/>
-        <w:ind w:left="-540"/>
-        <w:rPr>
-          <w:rFonts w:ascii="Cambria" w:hAnsi="Cambria"/>
+      <w:hyperlink r:id="rId7" w:history="1">
+        <w:r>
+          <w:rPr>
+            <w:rStyle w:val="Hyperlink"/>
+            <w:rFonts w:ascii="Cambria" w:hAnsi="Cambria"/>
+            <w:sz w:val="24"/>
+            <w:szCs w:val="24"/>
+            <w:lang w:val="en-US"/>
+          </w:rPr>
+          <w:t>https://github.com/JonathanGWesterfield/CSCE462</w:t>
+        </w:r>
+      </w:hyperlink>
+    </w:p>
+    <w:p>
+      <w:pPr>
+        <w:pStyle w:val="ListParagraph"/>
+        <w:ind w:left="180"/>
+        <w:rPr>
+          <w:rFonts w:ascii="Cambria" w:hAnsi="Cambria"/>
+          <w:sz w:val="24"/>
           <w:szCs w:val="24"/>
           <w:lang w:val="en-US"/>
         </w:rPr>
@@ -6340,17 +6372,13 @@
     </w:p>
     <w:p>
       <w:pPr>
-        <w:pStyle w:val="ListParagraph"/>
-        <w:ind w:left="-540"/>
-        <w:rPr>
-          <w:lang w:val="en-US"/>
-        </w:rPr>
-      </w:pPr>
-    </w:p>
-    <w:p>
-      <w:pPr>
-        <w:pStyle w:val="ListParagraph"/>
-        <w:ind w:left="-540"/>
+        <w:rPr>
+          <w:lang w:val="en-US"/>
+        </w:rPr>
+      </w:pPr>
+    </w:p>
+    <w:p>
+      <w:pPr>
         <w:rPr>
           <w:lang w:val="en-US"/>
         </w:rPr>
@@ -6433,6 +6461,19 @@
         <w:lastRenderedPageBreak/>
         <w:t>Approval Signatures</w:t>
       </w:r>
+    </w:p>
+    <w:p>
+      <w:pPr>
+        <w:pStyle w:val="ListParagraph"/>
+        <w:ind w:left="-540"/>
+        <w:rPr>
+          <w:rFonts w:ascii="Cambria" w:hAnsi="Cambria"/>
+          <w:b/>
+          <w:sz w:val="28"/>
+          <w:szCs w:val="28"/>
+          <w:lang w:val="en-US"/>
+        </w:rPr>
+      </w:pPr>
     </w:p>
     <w:tbl>
       <w:tblPr>
@@ -6857,8 +6898,6 @@
                 <w:lang w:val="en-US"/>
               </w:rPr>
             </w:pPr>
-            <w:bookmarkStart w:id="0" w:name="_GoBack"/>
-            <w:bookmarkEnd w:id="0"/>
           </w:p>
         </w:tc>
       </w:tr>
@@ -6945,8 +6984,8 @@
       </w:pPr>
     </w:p>
     <w:sectPr>
-      <w:headerReference w:type="default" r:id="rId7"/>
-      <w:footerReference w:type="default" r:id="rId8"/>
+      <w:headerReference w:type="default" r:id="rId8"/>
+      <w:footerReference w:type="default" r:id="rId9"/>
       <w:pgSz w:w="11906" w:h="16838"/>
       <w:pgMar w:top="284" w:right="850" w:bottom="284" w:left="1417" w:header="708" w:footer="708" w:gutter="0"/>
       <w:cols w:space="708"/>
@@ -7026,7 +7065,8 @@
 <w:hdr xmlns:wpc="http://schemas.microsoft.com/office/word/2010/wordprocessingCanvas" xmlns:cx="http://schemas.microsoft.com/office/drawing/2014/chartex" xmlns:cx1="http://schemas.microsoft.com/office/drawing/2015/9/8/chartex" xmlns:cx2="http://schemas.microsoft.com/office/drawing/2015/10/21/chartex" xmlns:cx3="http://schemas.microsoft.com/office/drawing/2016/5/9/chartex" xmlns:cx4="http://schemas.microsoft.com/office/drawing/2016/5/10/chartex" xmlns:cx5="http://schemas.microsoft.com/office/drawing/2016/5/11/chartex" xmlns:cx6="http://schemas.microsoft.com/office/drawing/2016/5/12/chartex" xmlns:cx7="http://schemas.microsoft.com/office/drawing/2016/5/13/chartex" xmlns:cx8="http://schemas.microsoft.com/office/drawing/2016/5/14/chartex" xmlns:mc="http://schemas.openxmlformats.org/markup-compatibility/2006" xmlns:aink="http://schemas.microsoft.com/office/drawing/2016/ink" xmlns:am3d="http://schemas.microsoft.com/office/drawing/2017/model3d" xmlns:o="urn:schemas-microsoft-com:office:office" xmlns:r="http://schemas.openxmlformats.org/officeDocument/2006/relationships" xmlns:m="http://schemas.openxmlformats.org/officeDocument/2006/math" xmlns:v="urn:schemas-microsoft-com:vml" xmlns:wp14="http://schemas.microsoft.com/office/word/2010/wordprocessingDrawing" xmlns:wp="http://schemas.openxmlformats.org/drawingml/2006/wordprocessingDrawing" xmlns:w10="urn:schemas-microsoft-com:office:word" xmlns:w="http://schemas.openxmlformats.org/wordprocessingml/2006/main" xmlns:w14="http://schemas.microsoft.com/office/word/2010/wordml" xmlns:w15="http://schemas.microsoft.com/office/word/2012/wordml" xmlns:w16cid="http://schemas.microsoft.com/office/word/2016/wordml/cid" xmlns:w16se="http://schemas.microsoft.com/office/word/2015/wordml/symex" xmlns:wpg="http://schemas.microsoft.com/office/word/2010/wordprocessingGroup" xmlns:wpi="http://schemas.microsoft.com/office/word/2010/wordprocessingInk" xmlns:wne="http://schemas.microsoft.com/office/word/2006/wordml" xmlns:wps="http://schemas.microsoft.com/office/word/2010/wordprocessingShape" mc:Ignorable="w14 w15 w16se w16cid wp14">
   <w:p>
     <w:pPr>
-      <w:pStyle w:val="Header"/>
+      <w:pStyle w:val="ListParagraph"/>
+      <w:ind w:left="-540"/>
       <w:rPr>
         <w:rFonts w:ascii="Cambria" w:hAnsi="Cambria"/>
         <w:sz w:val="18"/>
@@ -7041,16 +7081,35 @@
         <w:szCs w:val="20"/>
         <w:lang w:val="en-US"/>
       </w:rPr>
-      <w:t>[Team Music]</w:t>
+      <w:t xml:space="preserve">[Team </w:t>
+    </w:r>
+    <w:r>
+      <w:rPr>
+        <w:rFonts w:ascii="Cambria" w:hAnsi="Cambria"/>
+        <w:sz w:val="18"/>
+        <w:szCs w:val="18"/>
+        <w:lang w:val="en-US"/>
+      </w:rPr>
+      <w:t>Harmonic Dissonance</w:t>
+    </w:r>
+    <w:r>
+      <w:rPr>
+        <w:rFonts w:ascii="Cambria" w:hAnsi="Cambria"/>
+        <w:sz w:val="18"/>
+        <w:szCs w:val="20"/>
+        <w:lang w:val="en-US"/>
+      </w:rPr>
+      <w:t>]</w:t>
     </w:r>
   </w:p>
   <w:p>
     <w:pPr>
-      <w:pStyle w:val="Header"/>
+      <w:pStyle w:val="ListParagraph"/>
+      <w:ind w:left="-540"/>
       <w:rPr>
         <w:rFonts w:ascii="Cambria" w:hAnsi="Cambria"/>
         <w:sz w:val="18"/>
-        <w:szCs w:val="20"/>
+        <w:szCs w:val="18"/>
         <w:lang w:val="en-US"/>
       </w:rPr>
     </w:pPr>
@@ -9227,6 +9286,18 @@
     <w:basedOn w:val="DefaultParagraphFont"/>
     <w:rsid w:val="0067246B"/>
   </w:style>
+  <w:style w:type="character" w:styleId="UnresolvedMention">
+    <w:name w:val="Unresolved Mention"/>
+    <w:basedOn w:val="DefaultParagraphFont"/>
+    <w:uiPriority w:val="99"/>
+    <w:semiHidden/>
+    <w:unhideWhenUsed/>
+    <w:rsid w:val="004307AD"/>
+    <w:rPr>
+      <w:color w:val="605E5C"/>
+      <w:shd w:val="clear" w:color="auto" w:fill="E1DFDD"/>
+    </w:rPr>
+  </w:style>
 </w:styles>
 </file>
 

</xml_diff>